<commit_message>
Cleared PPP_main and updated data files
</commit_message>
<xml_diff>
--- a/Data/Project Title.docx
+++ b/Data/Project Title.docx
@@ -1076,6 +1076,7 @@
     <w:p>
       <w:pPr>
         <w:spacing w:after="0"/>
+        <w:ind w:firstLine="720"/>
         <w:rPr>
           <w:sz w:val="22"/>
           <w:szCs w:val="22"/>
@@ -1117,6 +1118,7 @@
     <w:p>
       <w:pPr>
         <w:spacing w:after="0"/>
+        <w:ind w:firstLine="720"/>
         <w:rPr>
           <w:sz w:val="22"/>
           <w:szCs w:val="22"/>
@@ -1138,15 +1140,6 @@
         </w:rPr>
         <w:t>)</w:t>
       </w:r>
-    </w:p>
-    <w:p>
-      <w:pPr>
-        <w:spacing w:after="0"/>
-        <w:rPr>
-          <w:sz w:val="22"/>
-          <w:szCs w:val="22"/>
-        </w:rPr>
-      </w:pPr>
     </w:p>
     <w:p>
       <w:pPr>
@@ -1184,6 +1177,17 @@
           <w:szCs w:val="22"/>
         </w:rPr>
       </w:pPr>
+    </w:p>
+    <w:p>
+      <w:pPr>
+        <w:spacing w:after="0"/>
+        <w:rPr>
+          <w:b/>
+          <w:bCs/>
+          <w:sz w:val="22"/>
+          <w:szCs w:val="22"/>
+        </w:rPr>
+      </w:pPr>
       <w:r>
         <w:rPr>
           <w:b/>
@@ -1253,15 +1257,6 @@
         </w:rPr>
         <w:t xml:space="preserve"> a repository for our group project with a main branch and separate branches for each.</w:t>
       </w:r>
-    </w:p>
-    <w:p>
-      <w:pPr>
-        <w:spacing w:after="0"/>
-        <w:rPr>
-          <w:sz w:val="22"/>
-          <w:szCs w:val="22"/>
-        </w:rPr>
-      </w:pPr>
     </w:p>
     <w:p>
       <w:pPr>

</xml_diff>